<commit_message>
docs: adding docs to mi mandat
</commit_message>
<xml_diff>
--- a/docs/Backup/rapportMiMandat.docx
+++ b/docs/Backup/rapportMiMandat.docx
@@ -413,31 +413,7 @@
           <w:szCs w:val="24"/>
           <w:lang w:val="fr-CA"/>
         </w:rPr>
-        <w:t>18</w:t>
-      </w:r>
-      <w:r>
-        <w:rPr>
-          <w:sz w:val="24"/>
-          <w:szCs w:val="24"/>
-          <w:lang w:val="fr-CA"/>
-        </w:rPr>
-        <w:t xml:space="preserve"> </w:t>
-      </w:r>
-      <w:r>
-        <w:rPr>
-          <w:sz w:val="24"/>
-          <w:szCs w:val="24"/>
-          <w:lang w:val="fr-CA"/>
-        </w:rPr>
-        <w:t>avril</w:t>
-      </w:r>
-      <w:r>
-        <w:rPr>
-          <w:sz w:val="24"/>
-          <w:szCs w:val="24"/>
-          <w:lang w:val="fr-CA"/>
-        </w:rPr>
-        <w:t xml:space="preserve"> 2024</w:t>
+        <w:t>18 avril 2024</w:t>
       </w:r>
     </w:p>
     <w:p>
@@ -1289,6 +1265,332 @@
           <w:lang w:val="fr-CA"/>
         </w:rPr>
       </w:pPr>
+    </w:p>
+    <w:p>
+      <w:pPr>
+        <w:spacing w:line="278" w:lineRule="auto"/>
+        <w:rPr>
+          <w:sz w:val="24"/>
+          <w:szCs w:val="24"/>
+          <w:lang w:val="fr-CA"/>
+        </w:rPr>
+      </w:pPr>
+    </w:p>
+    <w:p>
+      <w:pPr>
+        <w:spacing w:line="278" w:lineRule="auto"/>
+        <w:rPr>
+          <w:sz w:val="24"/>
+          <w:szCs w:val="24"/>
+          <w:lang w:val="fr-CA"/>
+        </w:rPr>
+      </w:pPr>
+    </w:p>
+    <w:p>
+      <w:pPr>
+        <w:spacing w:line="278" w:lineRule="auto"/>
+        <w:rPr>
+          <w:b/>
+          <w:bCs/>
+          <w:sz w:val="24"/>
+          <w:szCs w:val="24"/>
+          <w:lang w:val="fr-CA"/>
+        </w:rPr>
+      </w:pPr>
+      <w:r>
+        <w:rPr>
+          <w:b/>
+          <w:bCs/>
+          <w:sz w:val="24"/>
+          <w:szCs w:val="24"/>
+          <w:lang w:val="fr-CA"/>
+        </w:rPr>
+        <w:t>Julien</w:t>
+      </w:r>
+    </w:p>
+    <w:p>
+      <w:pPr>
+        <w:spacing w:line="278" w:lineRule="auto"/>
+        <w:rPr>
+          <w:sz w:val="24"/>
+          <w:szCs w:val="24"/>
+          <w:lang w:val="fr-CA"/>
+        </w:rPr>
+      </w:pPr>
+      <w:r>
+        <w:rPr>
+          <w:sz w:val="24"/>
+          <w:szCs w:val="24"/>
+          <w:lang w:val="fr-CA"/>
+        </w:rPr>
+        <w:t>Présentation formelle du projet (1min)</w:t>
+      </w:r>
+    </w:p>
+    <w:p>
+      <w:pPr>
+        <w:spacing w:line="278" w:lineRule="auto"/>
+        <w:rPr>
+          <w:sz w:val="24"/>
+          <w:szCs w:val="24"/>
+          <w:lang w:val="fr-CA"/>
+        </w:rPr>
+      </w:pPr>
+      <w:r>
+        <w:rPr>
+          <w:sz w:val="24"/>
+          <w:szCs w:val="24"/>
+          <w:lang w:val="fr-CA"/>
+        </w:rPr>
+        <w:t>Grande ligne ou on est rendu, 70% (1min)</w:t>
+      </w:r>
+    </w:p>
+    <w:p>
+      <w:pPr>
+        <w:spacing w:line="278" w:lineRule="auto"/>
+        <w:rPr>
+          <w:sz w:val="24"/>
+          <w:szCs w:val="24"/>
+          <w:lang w:val="fr-CA"/>
+        </w:rPr>
+      </w:pPr>
+      <w:r>
+        <w:rPr>
+          <w:sz w:val="24"/>
+          <w:szCs w:val="24"/>
+          <w:lang w:val="fr-CA"/>
+        </w:rPr>
+        <w:t>Login ()</w:t>
+      </w:r>
+    </w:p>
+    <w:p>
+      <w:pPr>
+        <w:spacing w:line="278" w:lineRule="auto"/>
+        <w:rPr>
+          <w:sz w:val="24"/>
+          <w:szCs w:val="24"/>
+          <w:lang w:val="fr-CA"/>
+        </w:rPr>
+      </w:pPr>
+      <w:r>
+        <w:rPr>
+          <w:sz w:val="24"/>
+          <w:szCs w:val="24"/>
+          <w:lang w:val="fr-CA"/>
+        </w:rPr>
+        <w:t>Authentification</w:t>
+      </w:r>
+    </w:p>
+    <w:p>
+      <w:pPr>
+        <w:spacing w:line="278" w:lineRule="auto"/>
+        <w:rPr>
+          <w:b/>
+          <w:bCs/>
+          <w:sz w:val="24"/>
+          <w:szCs w:val="24"/>
+          <w:lang w:val="fr-CA"/>
+        </w:rPr>
+      </w:pPr>
+      <w:r>
+        <w:rPr>
+          <w:b/>
+          <w:bCs/>
+          <w:sz w:val="24"/>
+          <w:szCs w:val="24"/>
+          <w:lang w:val="fr-CA"/>
+        </w:rPr>
+        <w:t>Remi</w:t>
+      </w:r>
+    </w:p>
+    <w:p>
+      <w:pPr>
+        <w:spacing w:line="278" w:lineRule="auto"/>
+        <w:rPr>
+          <w:sz w:val="24"/>
+          <w:szCs w:val="24"/>
+          <w:lang w:val="fr-CA"/>
+        </w:rPr>
+      </w:pPr>
+      <w:proofErr w:type="spellStart"/>
+      <w:r>
+        <w:rPr>
+          <w:sz w:val="24"/>
+          <w:szCs w:val="24"/>
+          <w:lang w:val="fr-CA"/>
+        </w:rPr>
+        <w:t>Market</w:t>
+      </w:r>
+      <w:proofErr w:type="spellEnd"/>
+      <w:r>
+        <w:rPr>
+          <w:sz w:val="24"/>
+          <w:szCs w:val="24"/>
+          <w:lang w:val="fr-CA"/>
+        </w:rPr>
+        <w:t xml:space="preserve"> (</w:t>
+      </w:r>
+      <w:proofErr w:type="spellStart"/>
+      <w:r>
+        <w:rPr>
+          <w:sz w:val="24"/>
+          <w:szCs w:val="24"/>
+          <w:lang w:val="fr-CA"/>
+        </w:rPr>
+        <w:t>ingredient</w:t>
+      </w:r>
+      <w:proofErr w:type="spellEnd"/>
+      <w:r>
+        <w:rPr>
+          <w:sz w:val="24"/>
+          <w:szCs w:val="24"/>
+          <w:lang w:val="fr-CA"/>
+        </w:rPr>
+        <w:t>)</w:t>
+      </w:r>
+    </w:p>
+    <w:p>
+      <w:pPr>
+        <w:spacing w:line="278" w:lineRule="auto"/>
+        <w:rPr>
+          <w:sz w:val="24"/>
+          <w:szCs w:val="24"/>
+          <w:lang w:val="fr-CA"/>
+        </w:rPr>
+      </w:pPr>
+      <w:r>
+        <w:rPr>
+          <w:sz w:val="24"/>
+          <w:szCs w:val="24"/>
+          <w:lang w:val="fr-CA"/>
+        </w:rPr>
+        <w:t>DAO</w:t>
+      </w:r>
+    </w:p>
+    <w:p>
+      <w:pPr>
+        <w:spacing w:line="278" w:lineRule="auto"/>
+        <w:rPr>
+          <w:sz w:val="24"/>
+          <w:szCs w:val="24"/>
+          <w:lang w:val="fr-CA"/>
+        </w:rPr>
+      </w:pPr>
+      <w:r>
+        <w:rPr>
+          <w:sz w:val="24"/>
+          <w:szCs w:val="24"/>
+          <w:lang w:val="fr-CA"/>
+        </w:rPr>
+        <w:t xml:space="preserve">On a bien bossé, </w:t>
+      </w:r>
+      <w:proofErr w:type="spellStart"/>
+      <w:r>
+        <w:rPr>
+          <w:sz w:val="24"/>
+          <w:szCs w:val="24"/>
+          <w:lang w:val="fr-CA"/>
+        </w:rPr>
+        <w:t>auth</w:t>
+      </w:r>
+      <w:proofErr w:type="spellEnd"/>
+      <w:r>
+        <w:rPr>
+          <w:sz w:val="24"/>
+          <w:szCs w:val="24"/>
+          <w:lang w:val="fr-CA"/>
+        </w:rPr>
+        <w:t xml:space="preserve">, </w:t>
+      </w:r>
+      <w:proofErr w:type="spellStart"/>
+      <w:r>
+        <w:rPr>
+          <w:sz w:val="24"/>
+          <w:szCs w:val="24"/>
+          <w:lang w:val="fr-CA"/>
+        </w:rPr>
+        <w:t>ingredient</w:t>
+      </w:r>
+      <w:proofErr w:type="spellEnd"/>
+      <w:r>
+        <w:rPr>
+          <w:sz w:val="24"/>
+          <w:szCs w:val="24"/>
+          <w:lang w:val="fr-CA"/>
+        </w:rPr>
+        <w:t>, recette, contact, test</w:t>
+      </w:r>
+    </w:p>
+    <w:p>
+      <w:pPr>
+        <w:spacing w:line="278" w:lineRule="auto"/>
+        <w:rPr>
+          <w:sz w:val="24"/>
+          <w:szCs w:val="24"/>
+          <w:lang w:val="fr-CA"/>
+        </w:rPr>
+      </w:pPr>
+      <w:r>
+        <w:rPr>
+          <w:sz w:val="24"/>
+          <w:szCs w:val="24"/>
+          <w:lang w:val="fr-CA"/>
+        </w:rPr>
+        <w:t>Composite à travers recette</w:t>
+      </w:r>
+    </w:p>
+    <w:p>
+      <w:pPr>
+        <w:spacing w:line="278" w:lineRule="auto"/>
+        <w:rPr>
+          <w:sz w:val="24"/>
+          <w:szCs w:val="24"/>
+          <w:lang w:val="fr-CA"/>
+        </w:rPr>
+      </w:pPr>
+      <w:r>
+        <w:rPr>
+          <w:sz w:val="24"/>
+          <w:szCs w:val="24"/>
+          <w:lang w:val="fr-CA"/>
+        </w:rPr>
+        <w:t xml:space="preserve">Updater le prix </w:t>
+      </w:r>
+      <w:proofErr w:type="spellStart"/>
+      <w:r>
+        <w:rPr>
+          <w:sz w:val="24"/>
+          <w:szCs w:val="24"/>
+          <w:lang w:val="fr-CA"/>
+        </w:rPr>
+        <w:t>d un</w:t>
+      </w:r>
+      <w:proofErr w:type="spellEnd"/>
+      <w:r>
+        <w:rPr>
+          <w:sz w:val="24"/>
+          <w:szCs w:val="24"/>
+          <w:lang w:val="fr-CA"/>
+        </w:rPr>
+        <w:t xml:space="preserve"> </w:t>
+      </w:r>
+      <w:proofErr w:type="spellStart"/>
+      <w:r>
+        <w:rPr>
+          <w:sz w:val="24"/>
+          <w:szCs w:val="24"/>
+          <w:lang w:val="fr-CA"/>
+        </w:rPr>
+        <w:t>ingredient</w:t>
+      </w:r>
+      <w:proofErr w:type="spellEnd"/>
+      <w:r>
+        <w:rPr>
+          <w:sz w:val="24"/>
+          <w:szCs w:val="24"/>
+          <w:lang w:val="fr-CA"/>
+        </w:rPr>
+        <w:t xml:space="preserve"> et recalculer les prix des recettes</w:t>
+      </w:r>
     </w:p>
     <w:sectPr>
       <w:pgSz w:w="12240" w:h="15840"/>

</xml_diff>